<commit_message>
Update Chris's brief description of release 1
</commit_message>
<xml_diff>
--- a/Chris N9327754/Brief description of contribution in release 1.docx
+++ b/Chris N9327754/Brief description of contribution in release 1.docx
@@ -46,7 +46,13 @@
         <w:t>I am mainly responsible for the user interface of the application.</w:t>
       </w:r>
       <w:r>
-        <w:t xml:space="preserve"> This required me to design the UI first, then find some resources on the Internet, then Write codes. During each team meeting held weekly, all team members came out with their ideas of UI. I recorded them and made them on the screen.</w:t>
+        <w:t xml:space="preserve"> This required me to design the UI first, then find some r</w:t>
+      </w:r>
+      <w:r>
+        <w:t>esources on the Internet, then w</w:t>
+      </w:r>
+      <w:r>
+        <w:t>rite codes. During each team meeting held weekly, all team members came out with their ideas of UI. I recorded them and made them on the screen.</w:t>
       </w:r>
     </w:p>
     <w:p/>
@@ -61,6 +67,17 @@
         <w:t xml:space="preserve">, I also communicated with client team in order to meet client’s requirements. All team members kept updating user stories and release plans to make the project continue smoothly. </w:t>
       </w:r>
       <w:r>
+        <w:t xml:space="preserve"> During peer review, we shared our ideas of developer team’s application performance and let Mike and </w:t>
+      </w:r>
+      <w:proofErr w:type="spellStart"/>
+      <w:r>
+        <w:t>Averson</w:t>
+      </w:r>
+      <w:proofErr w:type="spellEnd"/>
+      <w:r>
+        <w:t xml:space="preserve"> to write the peer review letter. </w:t>
+      </w:r>
+      <w:r>
         <w:t xml:space="preserve">We use </w:t>
       </w:r>
       <w:proofErr w:type="spellStart"/>
@@ -107,8 +124,40 @@
         <w:t xml:space="preserve"> and person profile page</w:t>
       </w:r>
       <w:r>
-        <w:t>. Each aspect also includes several spitted pages. I also found some free CSS on the internet used to improve the performance of UI.</w:t>
-      </w:r>
+        <w:t>. Each aspe</w:t>
+      </w:r>
+      <w:r>
+        <w:t>ct also includes several separate</w:t>
+      </w:r>
+      <w:r>
+        <w:t xml:space="preserve"> pa</w:t>
+      </w:r>
+      <w:r>
+        <w:t xml:space="preserve">ges. I also found some free CSS and JavaScript code </w:t>
+      </w:r>
+      <w:r>
+        <w:t>on the internet used to improve the performance of UI.</w:t>
+      </w:r>
+    </w:p>
+    <w:p/>
+    <w:p>
+      <w:r>
+        <w:t xml:space="preserve">After finishing coding, I will do white box testing to make sure that the UI is good and connection between is good, as well as data refreshing. This is a very important and </w:t>
+      </w:r>
+      <w:r>
+        <w:t>time-consuming</w:t>
+      </w:r>
+      <w:r>
+        <w:t xml:space="preserve"> task for me to debugging. So I need to throw myself into this task. During coding, I also need to change the UI </w:t>
+      </w:r>
+      <w:r>
+        <w:t>synchronous</w:t>
+      </w:r>
+      <w:r>
+        <w:t>, because my UI needs to cater to the team members’ requirements who were writing PHP code and SQL code.</w:t>
+      </w:r>
+      <w:bookmarkStart w:id="0" w:name="_GoBack"/>
+      <w:bookmarkEnd w:id="0"/>
     </w:p>
     <w:p/>
     <w:p>
@@ -148,7 +197,10 @@
         <w:t xml:space="preserve"> </w:t>
       </w:r>
       <w:r>
-        <w:t>If you would like to see</w:t>
+        <w:t>If the tutor</w:t>
+      </w:r>
+      <w:r>
+        <w:t xml:space="preserve"> would like to see</w:t>
       </w:r>
       <w:r>
         <w:t xml:space="preserve"> the who</w:t>
@@ -158,6 +210,22 @@
       </w:r>
     </w:p>
     <w:p/>
+    <w:p/>
+    <w:p/>
+    <w:p/>
+    <w:p/>
+    <w:p/>
+    <w:p/>
+    <w:p/>
+    <w:p/>
+    <w:p/>
+    <w:p>
+      <w:pPr>
+        <w:rPr>
+          <w:rFonts w:hint="eastAsia"/>
+        </w:rPr>
+      </w:pPr>
+    </w:p>
     <w:p>
       <w:pPr>
         <w:pStyle w:val="a3"/>
@@ -233,9 +301,6 @@
       <w:pPr>
         <w:pStyle w:val="a3"/>
         <w:ind w:firstLineChars="0" w:firstLine="0"/>
-        <w:rPr>
-          <w:rFonts w:hint="eastAsia"/>
-        </w:rPr>
       </w:pPr>
       <w:r>
         <w:rPr>
@@ -255,8 +320,24 @@
       <w:r>
         <w:t xml:space="preserve"> for users to register and login. It also contains developers’ contact details.</w:t>
       </w:r>
-      <w:bookmarkStart w:id="0" w:name="_GoBack"/>
-      <w:bookmarkEnd w:id="0"/>
+    </w:p>
+    <w:p>
+      <w:pPr>
+        <w:pStyle w:val="a3"/>
+        <w:ind w:firstLineChars="0" w:firstLine="0"/>
+      </w:pPr>
+    </w:p>
+    <w:p>
+      <w:pPr>
+        <w:pStyle w:val="a3"/>
+        <w:ind w:firstLineChars="0" w:firstLine="0"/>
+      </w:pPr>
+    </w:p>
+    <w:p>
+      <w:pPr>
+        <w:pStyle w:val="a3"/>
+        <w:ind w:firstLineChars="0" w:firstLine="0"/>
+      </w:pPr>
     </w:p>
     <w:p>
       <w:pPr>
@@ -268,7 +349,6 @@
         <w:ind w:firstLineChars="0"/>
       </w:pPr>
       <w:r>
-        <w:lastRenderedPageBreak/>
         <w:t>Register and loin page</w:t>
       </w:r>
     </w:p>
@@ -337,6 +417,7 @@
         <w:rPr>
           <w:noProof/>
         </w:rPr>
+        <w:lastRenderedPageBreak/>
         <w:drawing>
           <wp:inline distT="0" distB="0" distL="0" distR="0" wp14:anchorId="2D65AE64" wp14:editId="68F001CD">
             <wp:extent cx="5274310" cy="2440305"/>
@@ -388,17 +469,13 @@
     <w:p/>
     <w:p/>
     <w:p/>
-    <w:p/>
-    <w:p/>
-    <w:p/>
-    <w:p/>
-    <w:p/>
-    <w:p/>
-    <w:p/>
-    <w:p/>
-    <w:p/>
-    <w:p/>
-    <w:p/>
+    <w:p>
+      <w:pPr>
+        <w:rPr>
+          <w:rFonts w:hint="eastAsia"/>
+        </w:rPr>
+      </w:pPr>
+    </w:p>
     <w:p>
       <w:pPr>
         <w:pStyle w:val="a3"/>
@@ -409,7 +486,6 @@
         <w:ind w:firstLineChars="0"/>
       </w:pPr>
       <w:r>
-        <w:lastRenderedPageBreak/>
         <w:t>M</w:t>
       </w:r>
       <w:r>
@@ -469,7 +545,13 @@
         <w:rPr>
           <w:rFonts w:hint="eastAsia"/>
         </w:rPr>
-        <w:t>Description: there are five</w:t>
+        <w:t>Description: T</w:t>
+      </w:r>
+      <w:r>
+        <w:rPr>
+          <w:rFonts w:hint="eastAsia"/>
+        </w:rPr>
+        <w:t>here are five</w:t>
       </w:r>
       <w:r>
         <w:rPr>
@@ -504,7 +586,10 @@
         <w:t>unification</w:t>
       </w:r>
       <w:r>
-        <w:t xml:space="preserve">, all four pages have same left menu and top menu. The big white blank at the </w:t>
+        <w:t>, all five</w:t>
+      </w:r>
+      <w:r>
+        <w:t xml:space="preserve"> pages have same left menu and top menu. The big white blank at the </w:t>
       </w:r>
       <w:r>
         <w:t>bottom right corner</w:t>
@@ -547,11 +632,27 @@
       <w:r>
         <w:t>Recycle bin, sorting function, storage capability function will be in release 2.</w:t>
       </w:r>
-    </w:p>
-    <w:p/>
-    <w:p/>
-    <w:p/>
-    <w:p/>
+      <w:r>
+        <w:t xml:space="preserve"> </w:t>
+      </w:r>
+      <w:bookmarkStart w:id="3" w:name="OLE_LINK3"/>
+      <w:bookmarkStart w:id="4" w:name="OLE_LINK4"/>
+      <w:r>
+        <w:t>They are not available in release 1.</w:t>
+      </w:r>
+    </w:p>
+    <w:bookmarkEnd w:id="3"/>
+    <w:bookmarkEnd w:id="4"/>
+    <w:p/>
+    <w:p/>
+    <w:p/>
+    <w:p>
+      <w:pPr>
+        <w:rPr>
+          <w:rFonts w:hint="eastAsia"/>
+        </w:rPr>
+      </w:pPr>
+    </w:p>
     <w:p>
       <w:pPr>
         <w:pStyle w:val="a3"/>
@@ -562,6 +663,7 @@
         <w:ind w:firstLineChars="0"/>
       </w:pPr>
       <w:r>
+        <w:lastRenderedPageBreak/>
         <w:t>U</w:t>
       </w:r>
       <w:r>
@@ -645,7 +747,6 @@
         <w:rPr>
           <w:rFonts w:hint="eastAsia"/>
         </w:rPr>
-        <w:lastRenderedPageBreak/>
         <w:t>Personal profile</w:t>
       </w:r>
     </w:p>
@@ -712,6 +813,9 @@
           <w:numId w:val="3"/>
         </w:numPr>
         <w:ind w:firstLineChars="0"/>
+        <w:rPr>
+          <w:rFonts w:hint="eastAsia"/>
+        </w:rPr>
       </w:pPr>
       <w:r>
         <w:rPr>
@@ -729,7 +833,10 @@
         <w:t xml:space="preserve"> </w:t>
       </w:r>
       <w:r>
-        <w:t>is in release 2</w:t>
+        <w:t xml:space="preserve">is in release. It is </w:t>
+      </w:r>
+      <w:r>
+        <w:t>not available in release 1.</w:t>
       </w:r>
     </w:p>
     <w:p>

</xml_diff>

<commit_message>
Update Chris's release 1
</commit_message>
<xml_diff>
--- a/Chris N9327754/Brief description of contribution in release 1.docx
+++ b/Chris N9327754/Brief description of contribution in release 1.docx
@@ -64,10 +64,16 @@
         <w:t>s more, as the project manager, I booked the meeting room and kept every team members in the loop</w:t>
       </w:r>
       <w:r>
-        <w:t xml:space="preserve">, I also communicated with client team in order to meet client’s requirements. All team members kept updating user stories and release plans to make the project continue smoothly. </w:t>
-      </w:r>
-      <w:r>
-        <w:t xml:space="preserve"> During peer review, we shared our ideas of developer team’s application performance and let Mike and </w:t>
+        <w:t>, I also communicated with client team in order to meet client’s requirements. All team members kept updating user stories</w:t>
+      </w:r>
+      <w:r>
+        <w:t>, team blog</w:t>
+      </w:r>
+      <w:r>
+        <w:t xml:space="preserve"> and release plans to make the project continue smoothly. </w:t>
+      </w:r>
+      <w:r>
+        <w:t xml:space="preserve">During peer review, we shared our ideas of developer team’s application performance and let Mike and </w:t>
       </w:r>
       <w:proofErr w:type="spellStart"/>
       <w:r>
@@ -155,61 +161,63 @@
       </w:r>
       <w:r>
         <w:t>, because my UI needs to cater to the team members’ requirements who were writing PHP code and SQL code.</w:t>
+      </w:r>
+    </w:p>
+    <w:p/>
+    <w:p>
+      <w:r>
+        <w:t>Some screen shot of UI are placed below, with some brief descriptions.</w:t>
+      </w:r>
+      <w:r>
+        <w:t xml:space="preserve"> The source code </w:t>
+      </w:r>
+      <w:r>
+        <w:t xml:space="preserve">of five aspects </w:t>
+      </w:r>
+      <w:r>
+        <w:t xml:space="preserve">will be </w:t>
+      </w:r>
+      <w:r>
+        <w:t xml:space="preserve">placed </w:t>
+      </w:r>
+      <w:r>
+        <w:t xml:space="preserve">in my folder (Chris N9327754) in branch release 1 in </w:t>
+      </w:r>
+      <w:proofErr w:type="spellStart"/>
+      <w:r>
+        <w:t>github</w:t>
+      </w:r>
+      <w:proofErr w:type="spellEnd"/>
+      <w:r>
+        <w:t>.</w:t>
+      </w:r>
+      <w:r>
+        <w:t xml:space="preserve"> Some CS</w:t>
+      </w:r>
+      <w:r>
+        <w:t>S and JavaScript code will be placed in source code folder.</w:t>
+      </w:r>
+      <w:r>
+        <w:t xml:space="preserve"> </w:t>
+      </w:r>
+      <w:r>
+        <w:t>If the tutor</w:t>
+      </w:r>
+      <w:r>
+        <w:t xml:space="preserve"> would like to see</w:t>
+      </w:r>
+      <w:r>
+        <w:t xml:space="preserve"> the who</w:t>
+      </w:r>
+      <w:r>
+        <w:t>le performance of UI, please copy the</w:t>
       </w:r>
       <w:bookmarkStart w:id="0" w:name="_GoBack"/>
       <w:bookmarkEnd w:id="0"/>
-    </w:p>
-    <w:p/>
-    <w:p>
-      <w:r>
-        <w:t>Some screen shot of UI are placed below, with some brief descriptions.</w:t>
-      </w:r>
-      <w:r>
-        <w:t xml:space="preserve"> The source code </w:t>
-      </w:r>
-      <w:r>
-        <w:t xml:space="preserve">of five aspects </w:t>
-      </w:r>
-      <w:r>
-        <w:t xml:space="preserve">will be </w:t>
-      </w:r>
-      <w:r>
-        <w:t xml:space="preserve">placed </w:t>
-      </w:r>
-      <w:r>
-        <w:t xml:space="preserve">in my folder (Chris N9327754) in branch release 1 in </w:t>
-      </w:r>
-      <w:proofErr w:type="spellStart"/>
-      <w:r>
-        <w:t>github</w:t>
-      </w:r>
-      <w:proofErr w:type="spellEnd"/>
-      <w:r>
-        <w:t>.</w:t>
-      </w:r>
-      <w:r>
-        <w:t xml:space="preserve"> Some CS</w:t>
-      </w:r>
-      <w:r>
-        <w:t>S and JavaScript code will be placed in source code folder.</w:t>
-      </w:r>
-      <w:r>
-        <w:t xml:space="preserve"> </w:t>
-      </w:r>
-      <w:r>
-        <w:t>If the tutor</w:t>
-      </w:r>
-      <w:r>
-        <w:t xml:space="preserve"> would like to see</w:t>
-      </w:r>
-      <w:r>
-        <w:t xml:space="preserve"> the who</w:t>
-      </w:r>
-      <w:r>
-        <w:t>le performance of UI, please copy the html file with CSS and JavaScript in the same folder.</w:t>
-      </w:r>
-    </w:p>
-    <w:p/>
+      <w:r>
+        <w:t xml:space="preserve"> html file with CSS and JavaScript in the same folder.</w:t>
+      </w:r>
+    </w:p>
     <w:p/>
     <w:p/>
     <w:p/>
@@ -236,6 +244,7 @@
         <w:ind w:firstLineChars="0"/>
       </w:pPr>
       <w:r>
+        <w:lastRenderedPageBreak/>
         <w:t>W</w:t>
       </w:r>
       <w:r>
@@ -469,13 +478,7 @@
     <w:p/>
     <w:p/>
     <w:p/>
-    <w:p>
-      <w:pPr>
-        <w:rPr>
-          <w:rFonts w:hint="eastAsia"/>
-        </w:rPr>
-      </w:pPr>
-    </w:p>
+    <w:p/>
     <w:p>
       <w:pPr>
         <w:pStyle w:val="a3"/>
@@ -646,13 +649,7 @@
     <w:p/>
     <w:p/>
     <w:p/>
-    <w:p>
-      <w:pPr>
-        <w:rPr>
-          <w:rFonts w:hint="eastAsia"/>
-        </w:rPr>
-      </w:pPr>
-    </w:p>
+    <w:p/>
     <w:p>
       <w:pPr>
         <w:pStyle w:val="a3"/>
@@ -813,9 +810,6 @@
           <w:numId w:val="3"/>
         </w:numPr>
         <w:ind w:firstLineChars="0"/>
-        <w:rPr>
-          <w:rFonts w:hint="eastAsia"/>
-        </w:rPr>
       </w:pPr>
       <w:r>
         <w:rPr>
@@ -833,10 +827,7 @@
         <w:t xml:space="preserve"> </w:t>
       </w:r>
       <w:r>
-        <w:t xml:space="preserve">is in release. It is </w:t>
-      </w:r>
-      <w:r>
-        <w:t>not available in release 1.</w:t>
+        <w:t>is in release. It is not available in release 1.</w:t>
       </w:r>
     </w:p>
     <w:p>

</xml_diff>

<commit_message>
update Chris's personal portfolio
</commit_message>
<xml_diff>
--- a/Chris N9327754/Brief description of contribution in release 1.docx
+++ b/Chris N9327754/Brief description of contribution in release 1.docx
@@ -148,7 +148,21 @@
     <w:p/>
     <w:p>
       <w:r>
-        <w:t xml:space="preserve">After finishing coding, I will do white box testing to make sure that the UI is good and connection between is good, as well as data refreshing. This is a very important and </w:t>
+        <w:t xml:space="preserve">After finishing coding, I will do white box testing to make sure that the UI is good and connection between </w:t>
+      </w:r>
+      <w:r>
+        <w:t xml:space="preserve">each page and </w:t>
+      </w:r>
+      <w:proofErr w:type="spellStart"/>
+      <w:r>
+        <w:t>php</w:t>
+      </w:r>
+      <w:proofErr w:type="spellEnd"/>
+      <w:r>
+        <w:t xml:space="preserve"> code </w:t>
+      </w:r>
+      <w:r>
+        <w:t xml:space="preserve">is good, as well as data refreshing. This is a very important and </w:t>
       </w:r>
       <w:r>
         <w:t>time-consuming</w:t>
@@ -210,30 +224,19 @@
         <w:t xml:space="preserve"> the who</w:t>
       </w:r>
       <w:r>
-        <w:t>le performance of UI, please copy the</w:t>
-      </w:r>
-      <w:bookmarkStart w:id="0" w:name="_GoBack"/>
-      <w:bookmarkEnd w:id="0"/>
-      <w:r>
-        <w:t xml:space="preserve"> html file with CSS and JavaScript in the same folder.</w:t>
-      </w:r>
-    </w:p>
-    <w:p/>
-    <w:p/>
-    <w:p/>
-    <w:p/>
-    <w:p/>
-    <w:p/>
-    <w:p/>
-    <w:p/>
-    <w:p/>
-    <w:p>
-      <w:pPr>
-        <w:rPr>
-          <w:rFonts w:hint="eastAsia"/>
-        </w:rPr>
-      </w:pPr>
-    </w:p>
+        <w:t>le performance of UI, please copy the html file with CSS and JavaScript in the same folder.</w:t>
+      </w:r>
+    </w:p>
+    <w:p/>
+    <w:p/>
+    <w:p/>
+    <w:p/>
+    <w:p/>
+    <w:p/>
+    <w:p/>
+    <w:p/>
+    <w:p/>
+    <w:p/>
     <w:p>
       <w:pPr>
         <w:pStyle w:val="a3"/>
@@ -358,7 +361,13 @@
         <w:ind w:firstLineChars="0"/>
       </w:pPr>
       <w:r>
-        <w:t>Register and loin page</w:t>
+        <w:t>Register and lo</w:t>
+      </w:r>
+      <w:r>
+        <w:t>g</w:t>
+      </w:r>
+      <w:r>
+        <w:t>in page</w:t>
       </w:r>
     </w:p>
     <w:p>
@@ -570,7 +579,12 @@
       </w:r>
       <w:proofErr w:type="gramStart"/>
       <w:r>
-        <w:t>Video</w:t>
+        <w:t>Vi</w:t>
+      </w:r>
+      <w:bookmarkStart w:id="0" w:name="_GoBack"/>
+      <w:bookmarkEnd w:id="0"/>
+      <w:r>
+        <w:t>deo</w:t>
       </w:r>
       <w:proofErr w:type="gramEnd"/>
       <w:r>

</xml_diff>